<commit_message>
correção 2 de caso de uso
</commit_message>
<xml_diff>
--- a/Especificações/Afiliação Prestador de Serviço.docx
+++ b/Especificações/Afiliação Prestador de Serviço.docx
@@ -9,10 +9,10 @@
       </w:pPr>
       <w:r>
         <w:drawing>
-          <wp:inline wp14:editId="125D6B41" wp14:anchorId="68CFAC73">
+          <wp:inline wp14:editId="07221C8C" wp14:anchorId="68CFAC73">
             <wp:extent cx="4410075" cy="1790700"/>
             <wp:effectExtent l="0" t="0" r="0" b="0"/>
-            <wp:docPr id="1653634140" name="" title=""/>
+            <wp:docPr id="92320811" name="" title=""/>
             <wp:cNvGraphicFramePr>
               <a:graphicFrameLocks noChangeAspect="1"/>
             </wp:cNvGraphicFramePr>
@@ -24,7 +24,7 @@
                     <pic:cNvPicPr/>
                   </pic:nvPicPr>
                   <pic:blipFill>
-                    <a:blip r:embed="R764cf89d1de04af1">
+                    <a:blip r:embed="R22def4f934a24942">
                       <a:extLst>
                         <a:ext xmlns:a="http://schemas.openxmlformats.org/drawingml/2006/main" uri="{28A0092B-C50C-407E-A947-70E740481C1C}">
                           <a14:useLocalDpi val="0"/>
@@ -438,42 +438,14 @@
             </w:pPr>
             <w:r>
               <w:rPr/>
-              <w:t xml:space="preserve">Prestador de Serviço informa seu nome, </w:t>
+              <w:t xml:space="preserve">Prestador de Serviço informa seu e-mail, cpf(cnpj se pessoa </w:t>
             </w:r>
             <w:proofErr w:type="spellStart"/>
             <w:r>
               <w:rPr/>
-              <w:t>rg</w:t>
+              <w:t>juridica</w:t>
             </w:r>
             <w:proofErr w:type="spellEnd"/>
-            <w:r>
-              <w:rPr/>
-              <w:t xml:space="preserve">, </w:t>
-            </w:r>
-            <w:proofErr w:type="spellStart"/>
-            <w:r>
-              <w:rPr/>
-              <w:t>cpf</w:t>
-            </w:r>
-            <w:proofErr w:type="spellEnd"/>
-            <w:r>
-              <w:rPr/>
-              <w:t>(</w:t>
-            </w:r>
-            <w:proofErr w:type="spellStart"/>
-            <w:r>
-              <w:rPr/>
-              <w:t>cnpj</w:t>
-            </w:r>
-            <w:proofErr w:type="spellEnd"/>
-            <w:r>
-              <w:rPr/>
-              <w:t xml:space="preserve"> se pessoa </w:t>
-            </w:r>
-            <w:r>
-              <w:rPr/>
-              <w:t>juridica</w:t>
-            </w:r>
             <w:r>
               <w:rPr/>
               <w:t>), e-mail, grupo, e solicita afiliação</w:t>
@@ -499,27 +471,7 @@
             </w:pPr>
             <w:r>
               <w:rPr/>
-              <w:t xml:space="preserve">Sistema busca por e-mail, </w:t>
-            </w:r>
-            <w:proofErr w:type="spellStart"/>
-            <w:r>
-              <w:rPr/>
-              <w:t>cpf</w:t>
-            </w:r>
-            <w:proofErr w:type="spellEnd"/>
-            <w:r>
-              <w:rPr/>
-              <w:t xml:space="preserve"> e </w:t>
-            </w:r>
-            <w:proofErr w:type="spellStart"/>
-            <w:r>
-              <w:rPr/>
-              <w:t>rg</w:t>
-            </w:r>
-            <w:proofErr w:type="spellEnd"/>
-            <w:r>
-              <w:rPr/>
-              <w:t xml:space="preserve"> por cadastro anterior </w:t>
+              <w:t xml:space="preserve">Sistema busca por e-mail, e cpf por cadastro anterior </w:t>
             </w:r>
           </w:p>
           <w:p>
@@ -539,7 +491,7 @@
                 <w:noProof w:val="0"/>
                 <w:lang w:val="pt-BR"/>
               </w:rPr>
-              <w:t xml:space="preserve"> Sistema exibe formulário identificação do candidato (nome, sexo, data nascimento, nacionalidade, endereço residencial e comercial, profissão)</w:t>
+              <w:t xml:space="preserve"> Sistema exibe formulário identificação do prestador de serviço (nome, sexo, data nascimento, nacionalidade, endereço residencial e comercial, profissão)</w:t>
             </w:r>
           </w:p>
         </w:tc>
@@ -714,7 +666,7 @@
                 <w:szCs w:val="22"/>
                 <w:lang w:val="pt-BR"/>
               </w:rPr>
-              <w:t>10. Candidato aceita as diretrizes estabelecidas no termo de aceite</w:t>
+              <w:t>10. Prestador aceita as diretrizes estabelecidas no termo de aceite</w:t>
             </w:r>
           </w:p>
         </w:tc>
@@ -787,27 +739,7 @@
       </w:pPr>
       <w:r>
         <w:rPr/>
-        <w:t xml:space="preserve">-Passo 2: e-mail, </w:t>
-      </w:r>
-      <w:proofErr w:type="spellStart"/>
-      <w:r>
-        <w:rPr/>
-        <w:t>cpf</w:t>
-      </w:r>
-      <w:proofErr w:type="spellEnd"/>
-      <w:r>
-        <w:rPr/>
-        <w:t xml:space="preserve"> ou </w:t>
-      </w:r>
-      <w:proofErr w:type="spellStart"/>
-      <w:r>
-        <w:rPr/>
-        <w:t>rg</w:t>
-      </w:r>
-      <w:proofErr w:type="spellEnd"/>
-      <w:r>
-        <w:rPr/>
-        <w:t xml:space="preserve"> já existentes</w:t>
+        <w:t>-Passo 2: e-mail, ou cpf já existentes</w:t>
       </w:r>
     </w:p>
     <w:tbl>
@@ -874,8 +806,6 @@
           <w:p>
             <w:pPr>
               <w:pStyle w:val="Normal"/>
-            </w:pPr>
-            <w:r>
               <w:rPr>
                 <w:rFonts w:ascii="Calibri" w:hAnsi="Calibri" w:eastAsia="Calibri" w:cs="Calibri"/>
                 <w:noProof w:val="0"/>
@@ -883,12 +813,6 @@
                 <w:szCs w:val="22"/>
                 <w:lang w:val="pt-BR"/>
               </w:rPr>
-              <w:t>2.  Sistema informa que já existe candidato na base de candidatos ou afiliados</w:t>
-            </w:r>
-          </w:p>
-          <w:p>
-            <w:pPr>
-              <w:pStyle w:val="Normal"/>
             </w:pPr>
             <w:r>
               <w:rPr>
@@ -898,7 +822,121 @@
                 <w:szCs w:val="22"/>
                 <w:lang w:val="pt-BR"/>
               </w:rPr>
-              <w:t xml:space="preserve">3. Sistema pede para o candidato entre em contato com o suporte </w:t>
+              <w:t xml:space="preserve">2.  Sistema informa que já existe </w:t>
+            </w:r>
+            <w:r>
+              <w:rPr>
+                <w:rFonts w:ascii="Calibri" w:hAnsi="Calibri" w:eastAsia="Calibri" w:cs="Calibri"/>
+                <w:noProof w:val="0"/>
+                <w:sz w:val="22"/>
+                <w:szCs w:val="22"/>
+                <w:lang w:val="pt-BR"/>
+              </w:rPr>
+              <w:t xml:space="preserve">um prestador </w:t>
+            </w:r>
+            <w:r>
+              <w:rPr>
+                <w:rFonts w:ascii="Calibri" w:hAnsi="Calibri" w:eastAsia="Calibri" w:cs="Calibri"/>
+                <w:noProof w:val="0"/>
+                <w:sz w:val="22"/>
+                <w:szCs w:val="22"/>
+                <w:lang w:val="pt-BR"/>
+              </w:rPr>
+              <w:t>na base de candidatos ou afiliados</w:t>
+            </w:r>
+            <w:r>
+              <w:rPr>
+                <w:rFonts w:ascii="Calibri" w:hAnsi="Calibri" w:eastAsia="Calibri" w:cs="Calibri"/>
+                <w:noProof w:val="0"/>
+                <w:sz w:val="22"/>
+                <w:szCs w:val="22"/>
+                <w:lang w:val="pt-BR"/>
+              </w:rPr>
+              <w:t xml:space="preserve"> com o </w:t>
+            </w:r>
+            <w:proofErr w:type="spellStart"/>
+            <w:r>
+              <w:rPr>
+                <w:rFonts w:ascii="Calibri" w:hAnsi="Calibri" w:eastAsia="Calibri" w:cs="Calibri"/>
+                <w:noProof w:val="0"/>
+                <w:sz w:val="22"/>
+                <w:szCs w:val="22"/>
+                <w:lang w:val="pt-BR"/>
+              </w:rPr>
+              <w:t>cpf</w:t>
+            </w:r>
+            <w:proofErr w:type="spellEnd"/>
+            <w:r>
+              <w:rPr>
+                <w:rFonts w:ascii="Calibri" w:hAnsi="Calibri" w:eastAsia="Calibri" w:cs="Calibri"/>
+                <w:noProof w:val="0"/>
+                <w:sz w:val="22"/>
+                <w:szCs w:val="22"/>
+                <w:lang w:val="pt-BR"/>
+              </w:rPr>
+              <w:t xml:space="preserve"> ou e-mail selecionados</w:t>
+            </w:r>
+          </w:p>
+          <w:p>
+            <w:pPr>
+              <w:pStyle w:val="Normal"/>
+              <w:rPr>
+                <w:rFonts w:ascii="Calibri" w:hAnsi="Calibri" w:eastAsia="Calibri" w:cs="Calibri"/>
+                <w:noProof w:val="0"/>
+                <w:sz w:val="22"/>
+                <w:szCs w:val="22"/>
+                <w:lang w:val="pt-BR"/>
+              </w:rPr>
+            </w:pPr>
+            <w:r>
+              <w:rPr>
+                <w:rFonts w:ascii="Calibri" w:hAnsi="Calibri" w:eastAsia="Calibri" w:cs="Calibri"/>
+                <w:noProof w:val="0"/>
+                <w:sz w:val="22"/>
+                <w:szCs w:val="22"/>
+                <w:lang w:val="pt-BR"/>
+              </w:rPr>
+              <w:t xml:space="preserve">3. Sistema pede para </w:t>
+            </w:r>
+            <w:r>
+              <w:rPr>
+                <w:rFonts w:ascii="Calibri" w:hAnsi="Calibri" w:eastAsia="Calibri" w:cs="Calibri"/>
+                <w:noProof w:val="0"/>
+                <w:sz w:val="22"/>
+                <w:szCs w:val="22"/>
+                <w:lang w:val="pt-BR"/>
+              </w:rPr>
+              <w:t xml:space="preserve">que </w:t>
+            </w:r>
+            <w:r>
+              <w:rPr>
+                <w:rFonts w:ascii="Calibri" w:hAnsi="Calibri" w:eastAsia="Calibri" w:cs="Calibri"/>
+                <w:noProof w:val="0"/>
+                <w:sz w:val="22"/>
+                <w:szCs w:val="22"/>
+                <w:lang w:val="pt-BR"/>
+              </w:rPr>
+              <w:t xml:space="preserve">o </w:t>
+            </w:r>
+            <w:r>
+              <w:rPr>
+                <w:rFonts w:ascii="Calibri" w:hAnsi="Calibri" w:eastAsia="Calibri" w:cs="Calibri"/>
+                <w:noProof w:val="0"/>
+                <w:sz w:val="22"/>
+                <w:szCs w:val="22"/>
+                <w:lang w:val="pt-BR"/>
+              </w:rPr>
+              <w:t xml:space="preserve">prestador </w:t>
+            </w:r>
+            <w:r>
+              <w:rPr>
+                <w:rFonts w:ascii="Calibri" w:hAnsi="Calibri" w:eastAsia="Calibri" w:cs="Calibri"/>
+                <w:noProof w:val="0"/>
+                <w:sz w:val="22"/>
+                <w:szCs w:val="22"/>
+                <w:lang w:val="pt-BR"/>
+              </w:rPr>
+              <w:t xml:space="preserve">entre em contato com o suporte </w:t>
             </w:r>
           </w:p>
           <w:p>

</xml_diff>